<commit_message>
Deletes buttons from page and updates the CV with the new skills
</commit_message>
<xml_diff>
--- a/assets/SilviuAndreiChivescuCV.docx
+++ b/assets/SilviuAndreiChivescuCV.docx
@@ -1,6 +1,6 @@
 
 <file path=word/document.xml><?xml version="1.0" encoding="utf-8"?>
-<w:document xmlns:wpc="http://schemas.microsoft.com/office/word/2010/wordprocessingCanvas" xmlns:cx="http://schemas.microsoft.com/office/drawing/2014/chartex" xmlns:cx1="http://schemas.microsoft.com/office/drawing/2015/9/8/chartex" xmlns:cx2="http://schemas.microsoft.com/office/drawing/2015/10/21/chartex" xmlns:cx3="http://schemas.microsoft.com/office/drawing/2016/5/9/chartex" xmlns:cx4="http://schemas.microsoft.com/office/drawing/2016/5/10/chartex" xmlns:cx5="http://schemas.microsoft.com/office/drawing/2016/5/11/chartex" xmlns:cx6="http://schemas.microsoft.com/office/drawing/2016/5/12/chartex" xmlns:cx7="http://schemas.microsoft.com/office/drawing/2016/5/13/chartex" xmlns:cx8="http://schemas.microsoft.com/office/drawing/2016/5/14/chartex" xmlns:mc="http://schemas.openxmlformats.org/markup-compatibility/2006" xmlns:aink="http://schemas.microsoft.com/office/drawing/2016/ink" xmlns:am3d="http://schemas.microsoft.com/office/drawing/2017/model3d" xmlns:o="urn:schemas-microsoft-com:office:office" xmlns:r="http://schemas.openxmlformats.org/officeDocument/2006/relationships" xmlns:m="http://schemas.openxmlformats.org/officeDocument/2006/math" xmlns:v="urn:schemas-microsoft-com:vml" xmlns:wp14="http://schemas.microsoft.com/office/word/2010/wordprocessingDrawing" xmlns:wp="http://schemas.openxmlformats.org/drawingml/2006/wordprocessingDrawing" xmlns:w10="urn:schemas-microsoft-com:office:word" xmlns:w="http://schemas.openxmlformats.org/wordprocessingml/2006/main" xmlns:w14="http://schemas.microsoft.com/office/word/2010/wordml" xmlns:w15="http://schemas.microsoft.com/office/word/2012/wordml" xmlns:w16cid="http://schemas.microsoft.com/office/word/2016/wordml/cid" xmlns:w16se="http://schemas.microsoft.com/office/word/2015/wordml/symex" xmlns:wpg="http://schemas.microsoft.com/office/word/2010/wordprocessingGroup" xmlns:wpi="http://schemas.microsoft.com/office/word/2010/wordprocessingInk" xmlns:wne="http://schemas.microsoft.com/office/word/2006/wordml" xmlns:wps="http://schemas.microsoft.com/office/word/2010/wordprocessingShape" mc:Ignorable="w14 w15 w16se w16cid wp14">
+<w:document xmlns:wpc="http://schemas.microsoft.com/office/word/2010/wordprocessingCanvas" xmlns:cx="http://schemas.microsoft.com/office/drawing/2014/chartex" xmlns:cx1="http://schemas.microsoft.com/office/drawing/2015/9/8/chartex" xmlns:cx2="http://schemas.microsoft.com/office/drawing/2015/10/21/chartex" xmlns:cx3="http://schemas.microsoft.com/office/drawing/2016/5/9/chartex" xmlns:cx4="http://schemas.microsoft.com/office/drawing/2016/5/10/chartex" xmlns:cx5="http://schemas.microsoft.com/office/drawing/2016/5/11/chartex" xmlns:cx6="http://schemas.microsoft.com/office/drawing/2016/5/12/chartex" xmlns:cx7="http://schemas.microsoft.com/office/drawing/2016/5/13/chartex" xmlns:cx8="http://schemas.microsoft.com/office/drawing/2016/5/14/chartex" xmlns:mc="http://schemas.openxmlformats.org/markup-compatibility/2006" xmlns:aink="http://schemas.microsoft.com/office/drawing/2016/ink" xmlns:am3d="http://schemas.microsoft.com/office/drawing/2017/model3d" xmlns:o="urn:schemas-microsoft-com:office:office" xmlns:r="http://schemas.openxmlformats.org/officeDocument/2006/relationships" xmlns:m="http://schemas.openxmlformats.org/officeDocument/2006/math" xmlns:v="urn:schemas-microsoft-com:vml" xmlns:wp14="http://schemas.microsoft.com/office/word/2010/wordprocessingDrawing" xmlns:wp="http://schemas.openxmlformats.org/drawingml/2006/wordprocessingDrawing" xmlns:w10="urn:schemas-microsoft-com:office:word" xmlns:w="http://schemas.openxmlformats.org/wordprocessingml/2006/main" xmlns:w14="http://schemas.microsoft.com/office/word/2010/wordml" xmlns:w15="http://schemas.microsoft.com/office/word/2012/wordml" xmlns:w16cex="http://schemas.microsoft.com/office/word/2018/wordml/cex" xmlns:w16cid="http://schemas.microsoft.com/office/word/2016/wordml/cid" xmlns:w16="http://schemas.microsoft.com/office/word/2018/wordml" xmlns:w16se="http://schemas.microsoft.com/office/word/2015/wordml/symex" xmlns:wpg="http://schemas.microsoft.com/office/word/2010/wordprocessingGroup" xmlns:wpi="http://schemas.microsoft.com/office/word/2010/wordprocessingInk" xmlns:wne="http://schemas.microsoft.com/office/word/2006/wordml" xmlns:wps="http://schemas.microsoft.com/office/word/2010/wordprocessingShape" mc:Ignorable="w14 w15 w16se w16cid w16 w16cex wp14">
   <w:body>
     <w:p>
       <w:pPr>
@@ -35,38 +35,6 @@
           <w:bCs/>
         </w:rPr>
       </w:pPr>
-      <w:r>
-        <w:rPr>
-          <w:rFonts w:ascii="Arial" w:hAnsi="Arial" w:cs="Arial"/>
-          <w:b/>
-          <w:bCs/>
-        </w:rPr>
-        <w:t>104, Block A, Frederick Road</w:t>
-      </w:r>
-      <w:r>
-        <w:rPr>
-          <w:rFonts w:ascii="Arial" w:hAnsi="Arial" w:cs="Arial"/>
-          <w:b/>
-          <w:bCs/>
-        </w:rPr>
-        <w:t xml:space="preserve">, </w:t>
-      </w:r>
-      <w:r>
-        <w:rPr>
-          <w:rFonts w:ascii="Arial" w:hAnsi="Arial" w:cs="Arial"/>
-          <w:b/>
-          <w:bCs/>
-        </w:rPr>
-        <w:t>M6 6GZ</w:t>
-      </w:r>
-      <w:r>
-        <w:rPr>
-          <w:rFonts w:ascii="Arial" w:hAnsi="Arial" w:cs="Arial"/>
-          <w:b/>
-          <w:bCs/>
-        </w:rPr>
-        <w:t xml:space="preserve">, </w:t>
-      </w:r>
       <w:r>
         <w:rPr>
           <w:rFonts w:ascii="Arial" w:hAnsi="Arial" w:cs="Arial"/>
@@ -243,6 +211,60 @@
           <w:t>linkedin.com/in/silviu-andrei-chivescu</w:t>
         </w:r>
       </w:hyperlink>
+      <w:r>
+        <w:rPr>
+          <w:rStyle w:val="Hyperlink"/>
+          <w:rFonts w:ascii="Arial" w:hAnsi="Arial" w:cs="Arial"/>
+          <w:b/>
+          <w:bCs/>
+          <w:color w:val="auto"/>
+          <w:sz w:val="24"/>
+          <w:szCs w:val="24"/>
+          <w:u w:val="none"/>
+        </w:rPr>
+        <w:t xml:space="preserve">   </w:t>
+      </w:r>
+      <w:hyperlink r:id="rId10" w:history="1">
+        <w:r>
+          <w:rPr>
+            <w:rStyle w:val="Hyperlink"/>
+            <w:rFonts w:ascii="Arial" w:hAnsi="Arial" w:cs="Arial"/>
+            <w:b/>
+            <w:bCs/>
+            <w:color w:val="auto"/>
+            <w:sz w:val="24"/>
+            <w:szCs w:val="24"/>
+            <w:u w:val="none"/>
+          </w:rPr>
+          <w:t>silviuandreichi</w:t>
+        </w:r>
+        <w:r>
+          <w:rPr>
+            <w:rStyle w:val="Hyperlink"/>
+            <w:rFonts w:ascii="Arial" w:hAnsi="Arial" w:cs="Arial"/>
+            <w:b/>
+            <w:bCs/>
+            <w:color w:val="auto"/>
+            <w:sz w:val="24"/>
+            <w:szCs w:val="24"/>
+            <w:u w:val="none"/>
+          </w:rPr>
+          <w:t>v</w:t>
+        </w:r>
+        <w:r>
+          <w:rPr>
+            <w:rStyle w:val="Hyperlink"/>
+            <w:rFonts w:ascii="Arial" w:hAnsi="Arial" w:cs="Arial"/>
+            <w:b/>
+            <w:bCs/>
+            <w:color w:val="auto"/>
+            <w:sz w:val="24"/>
+            <w:szCs w:val="24"/>
+            <w:u w:val="none"/>
+          </w:rPr>
+          <w:t>escu.github.io</w:t>
+        </w:r>
+      </w:hyperlink>
     </w:p>
     <w:p>
       <w:pPr>
@@ -314,13 +336,19 @@
         <w:rPr>
           <w:rFonts w:ascii="Arial" w:hAnsi="Arial" w:cs="Arial"/>
         </w:rPr>
-        <w:t xml:space="preserve"> Sound Engineering</w:t>
-      </w:r>
-      <w:r>
-        <w:rPr>
-          <w:rFonts w:ascii="Arial" w:hAnsi="Arial" w:cs="Arial"/>
-        </w:rPr>
-        <w:t xml:space="preserve"> student</w:t>
+        <w:t xml:space="preserve"> </w:t>
+      </w:r>
+      <w:r>
+        <w:rPr>
+          <w:rFonts w:ascii="Arial" w:hAnsi="Arial" w:cs="Arial"/>
+        </w:rPr>
+        <w:t xml:space="preserve">undergraduate </w:t>
+      </w:r>
+      <w:r>
+        <w:rPr>
+          <w:rFonts w:ascii="Arial" w:hAnsi="Arial" w:cs="Arial"/>
+        </w:rPr>
+        <w:t>student</w:t>
       </w:r>
     </w:p>
     <w:p>
@@ -1126,9 +1154,28 @@
         <w:pStyle w:val="ListParagraph"/>
         <w:numPr>
           <w:ilvl w:val="0"/>
-          <w:numId w:val="14"/>
+          <w:numId w:val="15"/>
         </w:numPr>
         <w:spacing w:after="0"/>
+        <w:rPr>
+          <w:rFonts w:ascii="Arial" w:hAnsi="Arial" w:cs="Arial"/>
+          <w:b/>
+          <w:bCs/>
+        </w:rPr>
+      </w:pPr>
+      <w:r>
+        <w:rPr>
+          <w:rFonts w:ascii="Arial" w:hAnsi="Arial" w:cs="Arial"/>
+          <w:b/>
+          <w:bCs/>
+        </w:rPr>
+        <w:t xml:space="preserve">Python Essential Training </w:t>
+      </w:r>
+    </w:p>
+    <w:p>
+      <w:pPr>
+        <w:pStyle w:val="ListParagraph"/>
+        <w:spacing w:after="0"/>
         <w:ind w:left="1440"/>
         <w:rPr>
           <w:rFonts w:ascii="Arial" w:hAnsi="Arial" w:cs="Arial"/>
@@ -1139,52 +1186,142 @@
       <w:r>
         <w:rPr>
           <w:rFonts w:ascii="Arial" w:hAnsi="Arial" w:cs="Arial"/>
-          <w:b/>
-          <w:bCs/>
-        </w:rPr>
-        <w:t>Responsive Web Design</w:t>
+        </w:rPr>
+        <w:t xml:space="preserve">LinkedIn Learning </w:t>
+      </w:r>
+      <w:r>
+        <w:rPr>
+          <w:rFonts w:ascii="Arial" w:hAnsi="Arial" w:cs="Arial"/>
+        </w:rPr>
+        <w:tab/>
+      </w:r>
+      <w:r>
+        <w:rPr>
+          <w:rFonts w:ascii="Arial" w:hAnsi="Arial" w:cs="Arial"/>
+          <w:b/>
+          <w:bCs/>
+        </w:rPr>
+        <w:tab/>
+      </w:r>
+      <w:r>
+        <w:rPr>
+          <w:rFonts w:ascii="Arial" w:hAnsi="Arial" w:cs="Arial"/>
+          <w:b/>
+          <w:bCs/>
+        </w:rPr>
+        <w:tab/>
+      </w:r>
+      <w:r>
+        <w:rPr>
+          <w:rFonts w:ascii="Arial" w:hAnsi="Arial" w:cs="Arial"/>
+          <w:b/>
+          <w:bCs/>
+        </w:rPr>
+        <w:tab/>
+      </w:r>
+      <w:r>
+        <w:rPr>
+          <w:rFonts w:ascii="Arial" w:hAnsi="Arial" w:cs="Arial"/>
+          <w:b/>
+          <w:bCs/>
+        </w:rPr>
+        <w:tab/>
+      </w:r>
+      <w:r>
+        <w:rPr>
+          <w:rFonts w:ascii="Arial" w:hAnsi="Arial" w:cs="Arial"/>
+          <w:b/>
+          <w:bCs/>
+        </w:rPr>
+        <w:tab/>
+        <w:t xml:space="preserve">     (January 2021)</w:t>
       </w:r>
     </w:p>
     <w:p>
       <w:pPr>
         <w:pStyle w:val="ListParagraph"/>
-        <w:spacing w:after="0"/>
-        <w:ind w:left="1440"/>
-        <w:rPr>
-          <w:rFonts w:ascii="Arial" w:hAnsi="Arial" w:cs="Arial"/>
-        </w:rPr>
-      </w:pPr>
-      <w:r>
-        <w:rPr>
-          <w:rFonts w:ascii="Arial" w:hAnsi="Arial" w:cs="Arial"/>
-        </w:rPr>
-        <w:t>freeCodeCamp</w:t>
-      </w:r>
-      <w:r>
-        <w:rPr>
-          <w:rFonts w:ascii="Arial" w:hAnsi="Arial" w:cs="Arial"/>
-        </w:rPr>
-        <w:t xml:space="preserve">                                                       </w:t>
-      </w:r>
-      <w:r>
-        <w:rPr>
-          <w:rFonts w:ascii="Arial" w:hAnsi="Arial" w:cs="Arial"/>
-        </w:rPr>
-        <w:t xml:space="preserve"> </w:t>
-      </w:r>
-      <w:r>
-        <w:rPr>
-          <w:rFonts w:ascii="Arial" w:hAnsi="Arial" w:cs="Arial"/>
-        </w:rPr>
-        <w:t xml:space="preserve">                   </w:t>
-      </w:r>
-      <w:r>
-        <w:rPr>
-          <w:rFonts w:ascii="Arial" w:hAnsi="Arial" w:cs="Arial"/>
-          <w:b/>
-          <w:bCs/>
-        </w:rPr>
-        <w:t>(October 2020)</w:t>
+        <w:numPr>
+          <w:ilvl w:val="0"/>
+          <w:numId w:val="15"/>
+        </w:numPr>
+        <w:spacing w:after="0"/>
+        <w:rPr>
+          <w:rFonts w:ascii="Arial" w:hAnsi="Arial" w:cs="Arial"/>
+          <w:b/>
+          <w:bCs/>
+        </w:rPr>
+      </w:pPr>
+      <w:r>
+        <w:rPr>
+          <w:rFonts w:ascii="Arial" w:hAnsi="Arial" w:cs="Arial"/>
+          <w:b/>
+          <w:bCs/>
+        </w:rPr>
+        <w:t>SQL Essential Training</w:t>
+      </w:r>
+    </w:p>
+    <w:p>
+      <w:pPr>
+        <w:spacing w:after="0"/>
+        <w:ind w:left="720" w:firstLine="720"/>
+        <w:rPr>
+          <w:rFonts w:ascii="Arial" w:hAnsi="Arial" w:cs="Arial"/>
+          <w:b/>
+          <w:bCs/>
+        </w:rPr>
+      </w:pPr>
+      <w:r>
+        <w:rPr>
+          <w:rFonts w:ascii="Arial" w:hAnsi="Arial" w:cs="Arial"/>
+        </w:rPr>
+        <w:t xml:space="preserve">LinkedIn Learning </w:t>
+      </w:r>
+      <w:r>
+        <w:rPr>
+          <w:rFonts w:ascii="Arial" w:hAnsi="Arial" w:cs="Arial"/>
+        </w:rPr>
+        <w:tab/>
+      </w:r>
+      <w:r>
+        <w:rPr>
+          <w:rFonts w:ascii="Arial" w:hAnsi="Arial" w:cs="Arial"/>
+          <w:b/>
+          <w:bCs/>
+        </w:rPr>
+        <w:tab/>
+      </w:r>
+      <w:r>
+        <w:rPr>
+          <w:rFonts w:ascii="Arial" w:hAnsi="Arial" w:cs="Arial"/>
+          <w:b/>
+          <w:bCs/>
+        </w:rPr>
+        <w:tab/>
+      </w:r>
+      <w:r>
+        <w:rPr>
+          <w:rFonts w:ascii="Arial" w:hAnsi="Arial" w:cs="Arial"/>
+          <w:b/>
+          <w:bCs/>
+        </w:rPr>
+        <w:tab/>
+      </w:r>
+      <w:r>
+        <w:rPr>
+          <w:rFonts w:ascii="Arial" w:hAnsi="Arial" w:cs="Arial"/>
+          <w:b/>
+          <w:bCs/>
+        </w:rPr>
+        <w:tab/>
+      </w:r>
+      <w:r>
+        <w:rPr>
+          <w:rFonts w:ascii="Arial" w:hAnsi="Arial" w:cs="Arial"/>
+          <w:b/>
+          <w:bCs/>
+        </w:rPr>
+        <w:tab/>
+        <w:t xml:space="preserve">     (January 2021)</w:t>
       </w:r>
     </w:p>
     <w:p>
@@ -1218,6 +1355,64 @@
         <w:ind w:left="1440"/>
         <w:rPr>
           <w:rFonts w:ascii="Arial" w:hAnsi="Arial" w:cs="Arial"/>
+          <w:b/>
+          <w:bCs/>
+        </w:rPr>
+      </w:pPr>
+      <w:r>
+        <w:rPr>
+          <w:rFonts w:ascii="Arial" w:hAnsi="Arial" w:cs="Arial"/>
+        </w:rPr>
+        <w:t>freeCodeCamp</w:t>
+      </w:r>
+      <w:r>
+        <w:rPr>
+          <w:rFonts w:ascii="Arial" w:hAnsi="Arial" w:cs="Arial"/>
+        </w:rPr>
+        <w:t xml:space="preserve">                                                                           </w:t>
+      </w:r>
+      <w:r>
+        <w:rPr>
+          <w:rFonts w:ascii="Arial" w:hAnsi="Arial" w:cs="Arial"/>
+          <w:b/>
+          <w:bCs/>
+        </w:rPr>
+        <w:t>(October 2020)</w:t>
+      </w:r>
+    </w:p>
+    <w:p>
+      <w:pPr>
+        <w:pStyle w:val="ListParagraph"/>
+        <w:numPr>
+          <w:ilvl w:val="0"/>
+          <w:numId w:val="14"/>
+        </w:numPr>
+        <w:spacing w:after="0"/>
+        <w:ind w:left="1440"/>
+        <w:rPr>
+          <w:rFonts w:ascii="Arial" w:hAnsi="Arial" w:cs="Arial"/>
+          <w:b/>
+          <w:bCs/>
+        </w:rPr>
+      </w:pPr>
+      <w:r>
+        <w:rPr>
+          <w:rFonts w:ascii="Arial" w:hAnsi="Arial" w:cs="Arial"/>
+          <w:b/>
+          <w:bCs/>
+        </w:rPr>
+        <w:t>Responsive Web Design</w:t>
+      </w:r>
+    </w:p>
+    <w:p>
+      <w:pPr>
+        <w:pStyle w:val="ListParagraph"/>
+        <w:spacing w:after="0"/>
+        <w:ind w:left="1440"/>
+        <w:rPr>
+          <w:rFonts w:ascii="Arial" w:hAnsi="Arial" w:cs="Arial"/>
+          <w:b/>
+          <w:bCs/>
         </w:rPr>
       </w:pPr>
       <w:r>
@@ -1446,6 +1641,7 @@
         <w:rPr>
           <w:rFonts w:ascii="Arial" w:hAnsi="Arial" w:cs="Arial"/>
         </w:rPr>
+        <w:lastRenderedPageBreak/>
         <w:t>P</w:t>
       </w:r>
       <w:r>
@@ -1591,7 +1787,6 @@
           <w:b/>
           <w:bCs/>
         </w:rPr>
-        <w:lastRenderedPageBreak/>
         <w:t>Waiter</w:t>
       </w:r>
     </w:p>
@@ -1836,57 +2031,31 @@
         <w:rPr>
           <w:rFonts w:ascii="Arial" w:hAnsi="Arial" w:cs="Arial"/>
         </w:rPr>
-        <w:t>Good knowledge of HTML, CSS,</w:t>
-      </w:r>
-      <w:r>
-        <w:rPr>
-          <w:rFonts w:ascii="Arial" w:hAnsi="Arial" w:cs="Arial"/>
-        </w:rPr>
-        <w:t xml:space="preserve"> Bootstrap,</w:t>
-      </w:r>
-      <w:bookmarkStart w:id="0" w:name="_GoBack"/>
-      <w:bookmarkEnd w:id="0"/>
-      <w:r>
-        <w:rPr>
-          <w:rFonts w:ascii="Arial" w:hAnsi="Arial" w:cs="Arial"/>
-        </w:rPr>
-        <w:t xml:space="preserve"> JavaScript</w:t>
-      </w:r>
-      <w:r>
-        <w:rPr>
-          <w:rFonts w:ascii="Arial" w:hAnsi="Arial" w:cs="Arial"/>
-        </w:rPr>
-        <w:t>,</w:t>
-      </w:r>
-      <w:r>
-        <w:rPr>
-          <w:rFonts w:ascii="Arial" w:hAnsi="Arial" w:cs="Arial"/>
-        </w:rPr>
-        <w:t xml:space="preserve"> jQuery,</w:t>
-      </w:r>
-      <w:r>
-        <w:rPr>
-          <w:rFonts w:ascii="Arial" w:hAnsi="Arial" w:cs="Arial"/>
-        </w:rPr>
-        <w:t xml:space="preserve"> C++</w:t>
-      </w:r>
-      <w:r>
-        <w:rPr>
-          <w:rFonts w:ascii="Arial" w:hAnsi="Arial" w:cs="Arial"/>
-        </w:rPr>
-        <w:t xml:space="preserve"> and </w:t>
-      </w:r>
-      <w:r>
-        <w:rPr>
-          <w:rFonts w:ascii="Arial" w:hAnsi="Arial" w:cs="Arial"/>
-        </w:rPr>
-        <w:t>My</w:t>
-      </w:r>
-      <w:r>
-        <w:rPr>
-          <w:rFonts w:ascii="Arial" w:hAnsi="Arial" w:cs="Arial"/>
-        </w:rPr>
-        <w:t>SQL.</w:t>
+        <w:t>Good knowledge of</w:t>
+      </w:r>
+      <w:r>
+        <w:rPr>
+          <w:rFonts w:ascii="Arial" w:hAnsi="Arial" w:cs="Arial"/>
+        </w:rPr>
+        <w:t xml:space="preserve"> Python, JavaScript,</w:t>
+      </w:r>
+      <w:r>
+        <w:rPr>
+          <w:rFonts w:ascii="Arial" w:hAnsi="Arial" w:cs="Arial"/>
+        </w:rPr>
+        <w:t xml:space="preserve"> JQuery,</w:t>
+      </w:r>
+      <w:r>
+        <w:rPr>
+          <w:rFonts w:ascii="Arial" w:hAnsi="Arial" w:cs="Arial"/>
+        </w:rPr>
+        <w:t xml:space="preserve"> SQL, Git, Bootstrap, CSS, HTML, XML</w:t>
+      </w:r>
+      <w:r>
+        <w:rPr>
+          <w:rFonts w:ascii="Arial" w:hAnsi="Arial" w:cs="Arial"/>
+        </w:rPr>
+        <w:t xml:space="preserve"> &amp; JSON.</w:t>
       </w:r>
     </w:p>
     <w:p>
@@ -1935,35 +2104,10 @@
     <w:p>
       <w:pPr>
         <w:pStyle w:val="ListParagraph"/>
-        <w:numPr>
-          <w:ilvl w:val="0"/>
-          <w:numId w:val="13"/>
-        </w:numPr>
-        <w:spacing w:after="0"/>
-        <w:rPr>
-          <w:rFonts w:ascii="Arial" w:hAnsi="Arial" w:cs="Arial"/>
-        </w:rPr>
-      </w:pPr>
-      <w:r>
-        <w:rPr>
-          <w:rFonts w:ascii="Arial" w:hAnsi="Arial" w:cs="Arial"/>
-        </w:rPr>
-        <w:t xml:space="preserve">Installing and configuring </w:t>
-      </w:r>
-      <w:r>
-        <w:rPr>
-          <w:rFonts w:ascii="Arial" w:hAnsi="Arial" w:cs="Arial"/>
-        </w:rPr>
-        <w:t>software and hardware.</w:t>
-      </w:r>
-    </w:p>
-    <w:p>
-      <w:pPr>
-        <w:spacing w:after="0"/>
-        <w:rPr>
-          <w:rFonts w:ascii="Arial" w:hAnsi="Arial" w:cs="Arial"/>
-          <w:b/>
-          <w:bCs/>
+        <w:spacing w:after="0"/>
+        <w:ind w:left="1440"/>
+        <w:rPr>
+          <w:rFonts w:ascii="Arial" w:hAnsi="Arial" w:cs="Arial"/>
         </w:rPr>
       </w:pPr>
     </w:p>
@@ -2599,7 +2743,7 @@
       </w:r>
     </w:p>
     <w:sectPr>
-      <w:footerReference w:type="default" r:id="rId10"/>
+      <w:footerReference w:type="default" r:id="rId11"/>
       <w:pgSz w:w="11906" w:h="16838" w:code="9"/>
       <w:pgMar w:top="1417" w:right="1417" w:bottom="1417" w:left="1417" w:header="720" w:footer="720" w:gutter="0"/>
       <w:cols w:space="720"/>
@@ -2610,7 +2754,7 @@
 </file>
 
 <file path=word/endnotes.xml><?xml version="1.0" encoding="utf-8"?>
-<w:endnotes xmlns:wpc="http://schemas.microsoft.com/office/word/2010/wordprocessingCanvas" xmlns:cx="http://schemas.microsoft.com/office/drawing/2014/chartex" xmlns:cx1="http://schemas.microsoft.com/office/drawing/2015/9/8/chartex" xmlns:cx2="http://schemas.microsoft.com/office/drawing/2015/10/21/chartex" xmlns:cx3="http://schemas.microsoft.com/office/drawing/2016/5/9/chartex" xmlns:cx4="http://schemas.microsoft.com/office/drawing/2016/5/10/chartex" xmlns:cx5="http://schemas.microsoft.com/office/drawing/2016/5/11/chartex" xmlns:cx6="http://schemas.microsoft.com/office/drawing/2016/5/12/chartex" xmlns:cx7="http://schemas.microsoft.com/office/drawing/2016/5/13/chartex" xmlns:cx8="http://schemas.microsoft.com/office/drawing/2016/5/14/chartex" xmlns:mc="http://schemas.openxmlformats.org/markup-compatibility/2006" xmlns:aink="http://schemas.microsoft.com/office/drawing/2016/ink" xmlns:am3d="http://schemas.microsoft.com/office/drawing/2017/model3d" xmlns:o="urn:schemas-microsoft-com:office:office" xmlns:r="http://schemas.openxmlformats.org/officeDocument/2006/relationships" xmlns:m="http://schemas.openxmlformats.org/officeDocument/2006/math" xmlns:v="urn:schemas-microsoft-com:vml" xmlns:wp14="http://schemas.microsoft.com/office/word/2010/wordprocessingDrawing" xmlns:wp="http://schemas.openxmlformats.org/drawingml/2006/wordprocessingDrawing" xmlns:w10="urn:schemas-microsoft-com:office:word" xmlns:w="http://schemas.openxmlformats.org/wordprocessingml/2006/main" xmlns:w14="http://schemas.microsoft.com/office/word/2010/wordml" xmlns:w15="http://schemas.microsoft.com/office/word/2012/wordml" xmlns:w16cid="http://schemas.microsoft.com/office/word/2016/wordml/cid" xmlns:w16se="http://schemas.microsoft.com/office/word/2015/wordml/symex" xmlns:wpg="http://schemas.microsoft.com/office/word/2010/wordprocessingGroup" xmlns:wpi="http://schemas.microsoft.com/office/word/2010/wordprocessingInk" xmlns:wne="http://schemas.microsoft.com/office/word/2006/wordml" xmlns:wps="http://schemas.microsoft.com/office/word/2010/wordprocessingShape" mc:Ignorable="w14 w15 w16se w16cid wp14">
+<w:endnotes xmlns:wpc="http://schemas.microsoft.com/office/word/2010/wordprocessingCanvas" xmlns:cx="http://schemas.microsoft.com/office/drawing/2014/chartex" xmlns:cx1="http://schemas.microsoft.com/office/drawing/2015/9/8/chartex" xmlns:cx2="http://schemas.microsoft.com/office/drawing/2015/10/21/chartex" xmlns:cx3="http://schemas.microsoft.com/office/drawing/2016/5/9/chartex" xmlns:cx4="http://schemas.microsoft.com/office/drawing/2016/5/10/chartex" xmlns:cx5="http://schemas.microsoft.com/office/drawing/2016/5/11/chartex" xmlns:cx6="http://schemas.microsoft.com/office/drawing/2016/5/12/chartex" xmlns:cx7="http://schemas.microsoft.com/office/drawing/2016/5/13/chartex" xmlns:cx8="http://schemas.microsoft.com/office/drawing/2016/5/14/chartex" xmlns:mc="http://schemas.openxmlformats.org/markup-compatibility/2006" xmlns:aink="http://schemas.microsoft.com/office/drawing/2016/ink" xmlns:am3d="http://schemas.microsoft.com/office/drawing/2017/model3d" xmlns:o="urn:schemas-microsoft-com:office:office" xmlns:r="http://schemas.openxmlformats.org/officeDocument/2006/relationships" xmlns:m="http://schemas.openxmlformats.org/officeDocument/2006/math" xmlns:v="urn:schemas-microsoft-com:vml" xmlns:wp14="http://schemas.microsoft.com/office/word/2010/wordprocessingDrawing" xmlns:wp="http://schemas.openxmlformats.org/drawingml/2006/wordprocessingDrawing" xmlns:w10="urn:schemas-microsoft-com:office:word" xmlns:w="http://schemas.openxmlformats.org/wordprocessingml/2006/main" xmlns:w14="http://schemas.microsoft.com/office/word/2010/wordml" xmlns:w15="http://schemas.microsoft.com/office/word/2012/wordml" xmlns:w16cex="http://schemas.microsoft.com/office/word/2018/wordml/cex" xmlns:w16cid="http://schemas.microsoft.com/office/word/2016/wordml/cid" xmlns:w16="http://schemas.microsoft.com/office/word/2018/wordml" xmlns:w16se="http://schemas.microsoft.com/office/word/2015/wordml/symex" xmlns:wpg="http://schemas.microsoft.com/office/word/2010/wordprocessingGroup" xmlns:wpi="http://schemas.microsoft.com/office/word/2010/wordprocessingInk" xmlns:wne="http://schemas.microsoft.com/office/word/2006/wordml" xmlns:wps="http://schemas.microsoft.com/office/word/2010/wordprocessingShape" mc:Ignorable="w14 w15 w16se w16cid w16 w16cex wp14">
   <w:endnote w:type="separator" w:id="-1">
     <w:p>
       <w:pPr>
@@ -2635,7 +2779,7 @@
 </file>
 
 <file path=word/footer1.xml><?xml version="1.0" encoding="utf-8"?>
-<w:ftr xmlns:wpc="http://schemas.microsoft.com/office/word/2010/wordprocessingCanvas" xmlns:cx="http://schemas.microsoft.com/office/drawing/2014/chartex" xmlns:cx1="http://schemas.microsoft.com/office/drawing/2015/9/8/chartex" xmlns:cx2="http://schemas.microsoft.com/office/drawing/2015/10/21/chartex" xmlns:cx3="http://schemas.microsoft.com/office/drawing/2016/5/9/chartex" xmlns:cx4="http://schemas.microsoft.com/office/drawing/2016/5/10/chartex" xmlns:cx5="http://schemas.microsoft.com/office/drawing/2016/5/11/chartex" xmlns:cx6="http://schemas.microsoft.com/office/drawing/2016/5/12/chartex" xmlns:cx7="http://schemas.microsoft.com/office/drawing/2016/5/13/chartex" xmlns:cx8="http://schemas.microsoft.com/office/drawing/2016/5/14/chartex" xmlns:mc="http://schemas.openxmlformats.org/markup-compatibility/2006" xmlns:aink="http://schemas.microsoft.com/office/drawing/2016/ink" xmlns:am3d="http://schemas.microsoft.com/office/drawing/2017/model3d" xmlns:o="urn:schemas-microsoft-com:office:office" xmlns:r="http://schemas.openxmlformats.org/officeDocument/2006/relationships" xmlns:m="http://schemas.openxmlformats.org/officeDocument/2006/math" xmlns:v="urn:schemas-microsoft-com:vml" xmlns:wp14="http://schemas.microsoft.com/office/word/2010/wordprocessingDrawing" xmlns:wp="http://schemas.openxmlformats.org/drawingml/2006/wordprocessingDrawing" xmlns:w10="urn:schemas-microsoft-com:office:word" xmlns:w="http://schemas.openxmlformats.org/wordprocessingml/2006/main" xmlns:w14="http://schemas.microsoft.com/office/word/2010/wordml" xmlns:w15="http://schemas.microsoft.com/office/word/2012/wordml" xmlns:w16cid="http://schemas.microsoft.com/office/word/2016/wordml/cid" xmlns:w16se="http://schemas.microsoft.com/office/word/2015/wordml/symex" xmlns:wpg="http://schemas.microsoft.com/office/word/2010/wordprocessingGroup" xmlns:wpi="http://schemas.microsoft.com/office/word/2010/wordprocessingInk" xmlns:wne="http://schemas.microsoft.com/office/word/2006/wordml" xmlns:wps="http://schemas.microsoft.com/office/word/2010/wordprocessingShape" mc:Ignorable="w14 w15 w16se w16cid wp14">
+<w:ftr xmlns:wpc="http://schemas.microsoft.com/office/word/2010/wordprocessingCanvas" xmlns:cx="http://schemas.microsoft.com/office/drawing/2014/chartex" xmlns:cx1="http://schemas.microsoft.com/office/drawing/2015/9/8/chartex" xmlns:cx2="http://schemas.microsoft.com/office/drawing/2015/10/21/chartex" xmlns:cx3="http://schemas.microsoft.com/office/drawing/2016/5/9/chartex" xmlns:cx4="http://schemas.microsoft.com/office/drawing/2016/5/10/chartex" xmlns:cx5="http://schemas.microsoft.com/office/drawing/2016/5/11/chartex" xmlns:cx6="http://schemas.microsoft.com/office/drawing/2016/5/12/chartex" xmlns:cx7="http://schemas.microsoft.com/office/drawing/2016/5/13/chartex" xmlns:cx8="http://schemas.microsoft.com/office/drawing/2016/5/14/chartex" xmlns:mc="http://schemas.openxmlformats.org/markup-compatibility/2006" xmlns:aink="http://schemas.microsoft.com/office/drawing/2016/ink" xmlns:am3d="http://schemas.microsoft.com/office/drawing/2017/model3d" xmlns:o="urn:schemas-microsoft-com:office:office" xmlns:r="http://schemas.openxmlformats.org/officeDocument/2006/relationships" xmlns:m="http://schemas.openxmlformats.org/officeDocument/2006/math" xmlns:v="urn:schemas-microsoft-com:vml" xmlns:wp14="http://schemas.microsoft.com/office/word/2010/wordprocessingDrawing" xmlns:wp="http://schemas.openxmlformats.org/drawingml/2006/wordprocessingDrawing" xmlns:w10="urn:schemas-microsoft-com:office:word" xmlns:w="http://schemas.openxmlformats.org/wordprocessingml/2006/main" xmlns:w14="http://schemas.microsoft.com/office/word/2010/wordml" xmlns:w15="http://schemas.microsoft.com/office/word/2012/wordml" xmlns:w16cex="http://schemas.microsoft.com/office/word/2018/wordml/cex" xmlns:w16cid="http://schemas.microsoft.com/office/word/2016/wordml/cid" xmlns:w16="http://schemas.microsoft.com/office/word/2018/wordml" xmlns:w16se="http://schemas.microsoft.com/office/word/2015/wordml/symex" xmlns:wpg="http://schemas.microsoft.com/office/word/2010/wordprocessingGroup" xmlns:wpi="http://schemas.microsoft.com/office/word/2010/wordprocessingInk" xmlns:wne="http://schemas.microsoft.com/office/word/2006/wordml" xmlns:wps="http://schemas.microsoft.com/office/word/2010/wordprocessingShape" mc:Ignorable="w14 w15 w16se w16cid w16 w16cex wp14">
   <w:sdt>
     <w:sdtPr>
       <w:id w:val="-304542039"/>
@@ -2694,7 +2838,7 @@
 </file>
 
 <file path=word/footnotes.xml><?xml version="1.0" encoding="utf-8"?>
-<w:footnotes xmlns:wpc="http://schemas.microsoft.com/office/word/2010/wordprocessingCanvas" xmlns:cx="http://schemas.microsoft.com/office/drawing/2014/chartex" xmlns:cx1="http://schemas.microsoft.com/office/drawing/2015/9/8/chartex" xmlns:cx2="http://schemas.microsoft.com/office/drawing/2015/10/21/chartex" xmlns:cx3="http://schemas.microsoft.com/office/drawing/2016/5/9/chartex" xmlns:cx4="http://schemas.microsoft.com/office/drawing/2016/5/10/chartex" xmlns:cx5="http://schemas.microsoft.com/office/drawing/2016/5/11/chartex" xmlns:cx6="http://schemas.microsoft.com/office/drawing/2016/5/12/chartex" xmlns:cx7="http://schemas.microsoft.com/office/drawing/2016/5/13/chartex" xmlns:cx8="http://schemas.microsoft.com/office/drawing/2016/5/14/chartex" xmlns:mc="http://schemas.openxmlformats.org/markup-compatibility/2006" xmlns:aink="http://schemas.microsoft.com/office/drawing/2016/ink" xmlns:am3d="http://schemas.microsoft.com/office/drawing/2017/model3d" xmlns:o="urn:schemas-microsoft-com:office:office" xmlns:r="http://schemas.openxmlformats.org/officeDocument/2006/relationships" xmlns:m="http://schemas.openxmlformats.org/officeDocument/2006/math" xmlns:v="urn:schemas-microsoft-com:vml" xmlns:wp14="http://schemas.microsoft.com/office/word/2010/wordprocessingDrawing" xmlns:wp="http://schemas.openxmlformats.org/drawingml/2006/wordprocessingDrawing" xmlns:w10="urn:schemas-microsoft-com:office:word" xmlns:w="http://schemas.openxmlformats.org/wordprocessingml/2006/main" xmlns:w14="http://schemas.microsoft.com/office/word/2010/wordml" xmlns:w15="http://schemas.microsoft.com/office/word/2012/wordml" xmlns:w16cid="http://schemas.microsoft.com/office/word/2016/wordml/cid" xmlns:w16se="http://schemas.microsoft.com/office/word/2015/wordml/symex" xmlns:wpg="http://schemas.microsoft.com/office/word/2010/wordprocessingGroup" xmlns:wpi="http://schemas.microsoft.com/office/word/2010/wordprocessingInk" xmlns:wne="http://schemas.microsoft.com/office/word/2006/wordml" xmlns:wps="http://schemas.microsoft.com/office/word/2010/wordprocessingShape" mc:Ignorable="w14 w15 w16se w16cid wp14">
+<w:footnotes xmlns:wpc="http://schemas.microsoft.com/office/word/2010/wordprocessingCanvas" xmlns:cx="http://schemas.microsoft.com/office/drawing/2014/chartex" xmlns:cx1="http://schemas.microsoft.com/office/drawing/2015/9/8/chartex" xmlns:cx2="http://schemas.microsoft.com/office/drawing/2015/10/21/chartex" xmlns:cx3="http://schemas.microsoft.com/office/drawing/2016/5/9/chartex" xmlns:cx4="http://schemas.microsoft.com/office/drawing/2016/5/10/chartex" xmlns:cx5="http://schemas.microsoft.com/office/drawing/2016/5/11/chartex" xmlns:cx6="http://schemas.microsoft.com/office/drawing/2016/5/12/chartex" xmlns:cx7="http://schemas.microsoft.com/office/drawing/2016/5/13/chartex" xmlns:cx8="http://schemas.microsoft.com/office/drawing/2016/5/14/chartex" xmlns:mc="http://schemas.openxmlformats.org/markup-compatibility/2006" xmlns:aink="http://schemas.microsoft.com/office/drawing/2016/ink" xmlns:am3d="http://schemas.microsoft.com/office/drawing/2017/model3d" xmlns:o="urn:schemas-microsoft-com:office:office" xmlns:r="http://schemas.openxmlformats.org/officeDocument/2006/relationships" xmlns:m="http://schemas.openxmlformats.org/officeDocument/2006/math" xmlns:v="urn:schemas-microsoft-com:vml" xmlns:wp14="http://schemas.microsoft.com/office/word/2010/wordprocessingDrawing" xmlns:wp="http://schemas.openxmlformats.org/drawingml/2006/wordprocessingDrawing" xmlns:w10="urn:schemas-microsoft-com:office:word" xmlns:w="http://schemas.openxmlformats.org/wordprocessingml/2006/main" xmlns:w14="http://schemas.microsoft.com/office/word/2010/wordml" xmlns:w15="http://schemas.microsoft.com/office/word/2012/wordml" xmlns:w16cex="http://schemas.microsoft.com/office/word/2018/wordml/cex" xmlns:w16cid="http://schemas.microsoft.com/office/word/2016/wordml/cid" xmlns:w16="http://schemas.microsoft.com/office/word/2018/wordml" xmlns:w16se="http://schemas.microsoft.com/office/word/2015/wordml/symex" xmlns:wpg="http://schemas.microsoft.com/office/word/2010/wordprocessingGroup" xmlns:wpi="http://schemas.microsoft.com/office/word/2010/wordprocessingInk" xmlns:wne="http://schemas.microsoft.com/office/word/2006/wordml" xmlns:wps="http://schemas.microsoft.com/office/word/2010/wordprocessingShape" mc:Ignorable="w14 w15 w16se w16cid w16 w16cex wp14">
   <w:footnote w:type="separator" w:id="-1">
     <w:p>
       <w:pPr>
@@ -2719,7 +2863,7 @@
 </file>
 
 <file path=word/numbering.xml><?xml version="1.0" encoding="utf-8"?>
-<w:numbering xmlns:wpc="http://schemas.microsoft.com/office/word/2010/wordprocessingCanvas" xmlns:cx="http://schemas.microsoft.com/office/drawing/2014/chartex" xmlns:cx1="http://schemas.microsoft.com/office/drawing/2015/9/8/chartex" xmlns:cx2="http://schemas.microsoft.com/office/drawing/2015/10/21/chartex" xmlns:cx3="http://schemas.microsoft.com/office/drawing/2016/5/9/chartex" xmlns:cx4="http://schemas.microsoft.com/office/drawing/2016/5/10/chartex" xmlns:cx5="http://schemas.microsoft.com/office/drawing/2016/5/11/chartex" xmlns:cx6="http://schemas.microsoft.com/office/drawing/2016/5/12/chartex" xmlns:cx7="http://schemas.microsoft.com/office/drawing/2016/5/13/chartex" xmlns:cx8="http://schemas.microsoft.com/office/drawing/2016/5/14/chartex" xmlns:mc="http://schemas.openxmlformats.org/markup-compatibility/2006" xmlns:aink="http://schemas.microsoft.com/office/drawing/2016/ink" xmlns:am3d="http://schemas.microsoft.com/office/drawing/2017/model3d" xmlns:o="urn:schemas-microsoft-com:office:office" xmlns:r="http://schemas.openxmlformats.org/officeDocument/2006/relationships" xmlns:m="http://schemas.openxmlformats.org/officeDocument/2006/math" xmlns:v="urn:schemas-microsoft-com:vml" xmlns:wp14="http://schemas.microsoft.com/office/word/2010/wordprocessingDrawing" xmlns:wp="http://schemas.openxmlformats.org/drawingml/2006/wordprocessingDrawing" xmlns:w10="urn:schemas-microsoft-com:office:word" xmlns:w="http://schemas.openxmlformats.org/wordprocessingml/2006/main" xmlns:w14="http://schemas.microsoft.com/office/word/2010/wordml" xmlns:w15="http://schemas.microsoft.com/office/word/2012/wordml" xmlns:w16cid="http://schemas.microsoft.com/office/word/2016/wordml/cid" xmlns:w16se="http://schemas.microsoft.com/office/word/2015/wordml/symex" xmlns:wpg="http://schemas.microsoft.com/office/word/2010/wordprocessingGroup" xmlns:wpi="http://schemas.microsoft.com/office/word/2010/wordprocessingInk" xmlns:wne="http://schemas.microsoft.com/office/word/2006/wordml" xmlns:wps="http://schemas.microsoft.com/office/word/2010/wordprocessingShape" mc:Ignorable="w14 w15 w16se w16cid wp14">
+<w:numbering xmlns:wpc="http://schemas.microsoft.com/office/word/2010/wordprocessingCanvas" xmlns:cx="http://schemas.microsoft.com/office/drawing/2014/chartex" xmlns:cx1="http://schemas.microsoft.com/office/drawing/2015/9/8/chartex" xmlns:cx2="http://schemas.microsoft.com/office/drawing/2015/10/21/chartex" xmlns:cx3="http://schemas.microsoft.com/office/drawing/2016/5/9/chartex" xmlns:cx4="http://schemas.microsoft.com/office/drawing/2016/5/10/chartex" xmlns:cx5="http://schemas.microsoft.com/office/drawing/2016/5/11/chartex" xmlns:cx6="http://schemas.microsoft.com/office/drawing/2016/5/12/chartex" xmlns:cx7="http://schemas.microsoft.com/office/drawing/2016/5/13/chartex" xmlns:cx8="http://schemas.microsoft.com/office/drawing/2016/5/14/chartex" xmlns:mc="http://schemas.openxmlformats.org/markup-compatibility/2006" xmlns:aink="http://schemas.microsoft.com/office/drawing/2016/ink" xmlns:am3d="http://schemas.microsoft.com/office/drawing/2017/model3d" xmlns:o="urn:schemas-microsoft-com:office:office" xmlns:r="http://schemas.openxmlformats.org/officeDocument/2006/relationships" xmlns:m="http://schemas.openxmlformats.org/officeDocument/2006/math" xmlns:v="urn:schemas-microsoft-com:vml" xmlns:wp14="http://schemas.microsoft.com/office/word/2010/wordprocessingDrawing" xmlns:wp="http://schemas.openxmlformats.org/drawingml/2006/wordprocessingDrawing" xmlns:w10="urn:schemas-microsoft-com:office:word" xmlns:w="http://schemas.openxmlformats.org/wordprocessingml/2006/main" xmlns:w14="http://schemas.microsoft.com/office/word/2010/wordml" xmlns:w15="http://schemas.microsoft.com/office/word/2012/wordml" xmlns:w16cex="http://schemas.microsoft.com/office/word/2018/wordml/cex" xmlns:w16cid="http://schemas.microsoft.com/office/word/2016/wordml/cid" xmlns:w16="http://schemas.microsoft.com/office/word/2018/wordml" xmlns:w16se="http://schemas.microsoft.com/office/word/2015/wordml/symex" xmlns:wpg="http://schemas.microsoft.com/office/word/2010/wordprocessingGroup" xmlns:wpi="http://schemas.microsoft.com/office/word/2010/wordprocessingInk" xmlns:wne="http://schemas.microsoft.com/office/word/2006/wordml" xmlns:wps="http://schemas.microsoft.com/office/word/2010/wordprocessingShape" mc:Ignorable="w14 w15 w16se w16cid w16 w16cex wp14">
   <w:abstractNum w:abstractNumId="0" w15:restartNumberingAfterBreak="0">
     <w:nsid w:val="02007B81"/>
     <w:multiLevelType w:val="hybridMultilevel"/>
@@ -2834,6 +2978,119 @@
     </w:lvl>
   </w:abstractNum>
   <w:abstractNum w:abstractNumId="1" w15:restartNumberingAfterBreak="0">
+    <w:nsid w:val="078E15E1"/>
+    <w:multiLevelType w:val="hybridMultilevel"/>
+    <w:tmpl w:val="B02E81A6"/>
+    <w:lvl w:ilvl="0" w:tplc="04090001">
+      <w:start w:val="1"/>
+      <w:numFmt w:val="bullet"/>
+      <w:lvlText w:val=""/>
+      <w:lvlJc w:val="left"/>
+      <w:pPr>
+        <w:ind w:left="1440" w:hanging="360"/>
+      </w:pPr>
+      <w:rPr>
+        <w:rFonts w:ascii="Symbol" w:hAnsi="Symbol" w:hint="default"/>
+      </w:rPr>
+    </w:lvl>
+    <w:lvl w:ilvl="1" w:tplc="04090003" w:tentative="1">
+      <w:start w:val="1"/>
+      <w:numFmt w:val="bullet"/>
+      <w:lvlText w:val="o"/>
+      <w:lvlJc w:val="left"/>
+      <w:pPr>
+        <w:ind w:left="2160" w:hanging="360"/>
+      </w:pPr>
+      <w:rPr>
+        <w:rFonts w:ascii="Courier New" w:hAnsi="Courier New" w:cs="Courier New" w:hint="default"/>
+      </w:rPr>
+    </w:lvl>
+    <w:lvl w:ilvl="2" w:tplc="04090005" w:tentative="1">
+      <w:start w:val="1"/>
+      <w:numFmt w:val="bullet"/>
+      <w:lvlText w:val=""/>
+      <w:lvlJc w:val="left"/>
+      <w:pPr>
+        <w:ind w:left="2880" w:hanging="360"/>
+      </w:pPr>
+      <w:rPr>
+        <w:rFonts w:ascii="Wingdings" w:hAnsi="Wingdings" w:hint="default"/>
+      </w:rPr>
+    </w:lvl>
+    <w:lvl w:ilvl="3" w:tplc="04090001" w:tentative="1">
+      <w:start w:val="1"/>
+      <w:numFmt w:val="bullet"/>
+      <w:lvlText w:val=""/>
+      <w:lvlJc w:val="left"/>
+      <w:pPr>
+        <w:ind w:left="3600" w:hanging="360"/>
+      </w:pPr>
+      <w:rPr>
+        <w:rFonts w:ascii="Symbol" w:hAnsi="Symbol" w:hint="default"/>
+      </w:rPr>
+    </w:lvl>
+    <w:lvl w:ilvl="4" w:tplc="04090003" w:tentative="1">
+      <w:start w:val="1"/>
+      <w:numFmt w:val="bullet"/>
+      <w:lvlText w:val="o"/>
+      <w:lvlJc w:val="left"/>
+      <w:pPr>
+        <w:ind w:left="4320" w:hanging="360"/>
+      </w:pPr>
+      <w:rPr>
+        <w:rFonts w:ascii="Courier New" w:hAnsi="Courier New" w:cs="Courier New" w:hint="default"/>
+      </w:rPr>
+    </w:lvl>
+    <w:lvl w:ilvl="5" w:tplc="04090005" w:tentative="1">
+      <w:start w:val="1"/>
+      <w:numFmt w:val="bullet"/>
+      <w:lvlText w:val=""/>
+      <w:lvlJc w:val="left"/>
+      <w:pPr>
+        <w:ind w:left="5040" w:hanging="360"/>
+      </w:pPr>
+      <w:rPr>
+        <w:rFonts w:ascii="Wingdings" w:hAnsi="Wingdings" w:hint="default"/>
+      </w:rPr>
+    </w:lvl>
+    <w:lvl w:ilvl="6" w:tplc="04090001" w:tentative="1">
+      <w:start w:val="1"/>
+      <w:numFmt w:val="bullet"/>
+      <w:lvlText w:val=""/>
+      <w:lvlJc w:val="left"/>
+      <w:pPr>
+        <w:ind w:left="5760" w:hanging="360"/>
+      </w:pPr>
+      <w:rPr>
+        <w:rFonts w:ascii="Symbol" w:hAnsi="Symbol" w:hint="default"/>
+      </w:rPr>
+    </w:lvl>
+    <w:lvl w:ilvl="7" w:tplc="04090003" w:tentative="1">
+      <w:start w:val="1"/>
+      <w:numFmt w:val="bullet"/>
+      <w:lvlText w:val="o"/>
+      <w:lvlJc w:val="left"/>
+      <w:pPr>
+        <w:ind w:left="6480" w:hanging="360"/>
+      </w:pPr>
+      <w:rPr>
+        <w:rFonts w:ascii="Courier New" w:hAnsi="Courier New" w:cs="Courier New" w:hint="default"/>
+      </w:rPr>
+    </w:lvl>
+    <w:lvl w:ilvl="8" w:tplc="04090005" w:tentative="1">
+      <w:start w:val="1"/>
+      <w:numFmt w:val="bullet"/>
+      <w:lvlText w:val=""/>
+      <w:lvlJc w:val="left"/>
+      <w:pPr>
+        <w:ind w:left="7200" w:hanging="360"/>
+      </w:pPr>
+      <w:rPr>
+        <w:rFonts w:ascii="Wingdings" w:hAnsi="Wingdings" w:hint="default"/>
+      </w:rPr>
+    </w:lvl>
+  </w:abstractNum>
+  <w:abstractNum w:abstractNumId="2" w15:restartNumberingAfterBreak="0">
     <w:nsid w:val="0E20272C"/>
     <w:multiLevelType w:val="hybridMultilevel"/>
     <w:tmpl w:val="90489646"/>
@@ -2946,7 +3203,7 @@
       </w:rPr>
     </w:lvl>
   </w:abstractNum>
-  <w:abstractNum w:abstractNumId="2" w15:restartNumberingAfterBreak="0">
+  <w:abstractNum w:abstractNumId="3" w15:restartNumberingAfterBreak="0">
     <w:nsid w:val="13625334"/>
     <w:multiLevelType w:val="hybridMultilevel"/>
     <w:tmpl w:val="38FA5BBC"/>
@@ -3059,7 +3316,7 @@
       </w:rPr>
     </w:lvl>
   </w:abstractNum>
-  <w:abstractNum w:abstractNumId="3" w15:restartNumberingAfterBreak="0">
+  <w:abstractNum w:abstractNumId="4" w15:restartNumberingAfterBreak="0">
     <w:nsid w:val="14606C17"/>
     <w:multiLevelType w:val="hybridMultilevel"/>
     <w:tmpl w:val="EB466740"/>
@@ -3172,7 +3429,7 @@
       </w:rPr>
     </w:lvl>
   </w:abstractNum>
-  <w:abstractNum w:abstractNumId="4" w15:restartNumberingAfterBreak="0">
+  <w:abstractNum w:abstractNumId="5" w15:restartNumberingAfterBreak="0">
     <w:nsid w:val="17676EE3"/>
     <w:multiLevelType w:val="hybridMultilevel"/>
     <w:tmpl w:val="EB0A8694"/>
@@ -3287,7 +3544,7 @@
       </w:rPr>
     </w:lvl>
   </w:abstractNum>
-  <w:abstractNum w:abstractNumId="5" w15:restartNumberingAfterBreak="0">
+  <w:abstractNum w:abstractNumId="6" w15:restartNumberingAfterBreak="0">
     <w:nsid w:val="2C810664"/>
     <w:multiLevelType w:val="hybridMultilevel"/>
     <w:tmpl w:val="C9E29784"/>
@@ -3400,7 +3657,7 @@
       </w:rPr>
     </w:lvl>
   </w:abstractNum>
-  <w:abstractNum w:abstractNumId="6" w15:restartNumberingAfterBreak="0">
+  <w:abstractNum w:abstractNumId="7" w15:restartNumberingAfterBreak="0">
     <w:nsid w:val="38153200"/>
     <w:multiLevelType w:val="hybridMultilevel"/>
     <w:tmpl w:val="B3E4B642"/>
@@ -3513,7 +3770,7 @@
       </w:rPr>
     </w:lvl>
   </w:abstractNum>
-  <w:abstractNum w:abstractNumId="7" w15:restartNumberingAfterBreak="0">
+  <w:abstractNum w:abstractNumId="8" w15:restartNumberingAfterBreak="0">
     <w:nsid w:val="4CAC2AE6"/>
     <w:multiLevelType w:val="hybridMultilevel"/>
     <w:tmpl w:val="0284D474"/>
@@ -3626,7 +3883,7 @@
       </w:rPr>
     </w:lvl>
   </w:abstractNum>
-  <w:abstractNum w:abstractNumId="8" w15:restartNumberingAfterBreak="0">
+  <w:abstractNum w:abstractNumId="9" w15:restartNumberingAfterBreak="0">
     <w:nsid w:val="538A0DC5"/>
     <w:multiLevelType w:val="hybridMultilevel"/>
     <w:tmpl w:val="FFA2AC64"/>
@@ -3739,7 +3996,7 @@
       </w:rPr>
     </w:lvl>
   </w:abstractNum>
-  <w:abstractNum w:abstractNumId="9" w15:restartNumberingAfterBreak="0">
+  <w:abstractNum w:abstractNumId="10" w15:restartNumberingAfterBreak="0">
     <w:nsid w:val="5A0A0A33"/>
     <w:multiLevelType w:val="hybridMultilevel"/>
     <w:tmpl w:val="15B6592A"/>
@@ -3852,7 +4109,7 @@
       </w:rPr>
     </w:lvl>
   </w:abstractNum>
-  <w:abstractNum w:abstractNumId="10" w15:restartNumberingAfterBreak="0">
+  <w:abstractNum w:abstractNumId="11" w15:restartNumberingAfterBreak="0">
     <w:nsid w:val="6F1A158B"/>
     <w:multiLevelType w:val="hybridMultilevel"/>
     <w:tmpl w:val="35928050"/>
@@ -3965,7 +4222,7 @@
       </w:rPr>
     </w:lvl>
   </w:abstractNum>
-  <w:abstractNum w:abstractNumId="11" w15:restartNumberingAfterBreak="0">
+  <w:abstractNum w:abstractNumId="12" w15:restartNumberingAfterBreak="0">
     <w:nsid w:val="7BF667BD"/>
     <w:multiLevelType w:val="hybridMultilevel"/>
     <w:tmpl w:val="1A3CBA56"/>
@@ -4078,7 +4335,7 @@
       </w:rPr>
     </w:lvl>
   </w:abstractNum>
-  <w:abstractNum w:abstractNumId="12" w15:restartNumberingAfterBreak="0">
+  <w:abstractNum w:abstractNumId="13" w15:restartNumberingAfterBreak="0">
     <w:nsid w:val="7D952401"/>
     <w:multiLevelType w:val="hybridMultilevel"/>
     <w:tmpl w:val="E03AB996"/>
@@ -4191,7 +4448,7 @@
       </w:rPr>
     </w:lvl>
   </w:abstractNum>
-  <w:abstractNum w:abstractNumId="13" w15:restartNumberingAfterBreak="0">
+  <w:abstractNum w:abstractNumId="14" w15:restartNumberingAfterBreak="0">
     <w:nsid w:val="7F9F4131"/>
     <w:multiLevelType w:val="hybridMultilevel"/>
     <w:tmpl w:val="D91EF4C4"/>
@@ -4304,52 +4561,55 @@
     </w:lvl>
   </w:abstractNum>
   <w:num w:numId="1">
+    <w:abstractNumId w:val="11"/>
+  </w:num>
+  <w:num w:numId="2">
+    <w:abstractNumId w:val="14"/>
+  </w:num>
+  <w:num w:numId="3">
+    <w:abstractNumId w:val="2"/>
+  </w:num>
+  <w:num w:numId="4">
+    <w:abstractNumId w:val="8"/>
+  </w:num>
+  <w:num w:numId="5">
+    <w:abstractNumId w:val="4"/>
+  </w:num>
+  <w:num w:numId="6">
+    <w:abstractNumId w:val="13"/>
+  </w:num>
+  <w:num w:numId="7">
+    <w:abstractNumId w:val="6"/>
+  </w:num>
+  <w:num w:numId="8">
+    <w:abstractNumId w:val="5"/>
+  </w:num>
+  <w:num w:numId="9">
+    <w:abstractNumId w:val="7"/>
+  </w:num>
+  <w:num w:numId="10">
     <w:abstractNumId w:val="10"/>
   </w:num>
-  <w:num w:numId="2">
-    <w:abstractNumId w:val="13"/>
+  <w:num w:numId="11">
+    <w:abstractNumId w:val="12"/>
   </w:num>
-  <w:num w:numId="3">
-    <w:abstractNumId w:val="1"/>
-  </w:num>
-  <w:num w:numId="4">
-    <w:abstractNumId w:val="7"/>
-  </w:num>
-  <w:num w:numId="5">
+  <w:num w:numId="12">
     <w:abstractNumId w:val="3"/>
   </w:num>
-  <w:num w:numId="6">
-    <w:abstractNumId w:val="12"/>
-  </w:num>
-  <w:num w:numId="7">
-    <w:abstractNumId w:val="5"/>
-  </w:num>
-  <w:num w:numId="8">
-    <w:abstractNumId w:val="4"/>
-  </w:num>
-  <w:num w:numId="9">
-    <w:abstractNumId w:val="6"/>
-  </w:num>
-  <w:num w:numId="10">
+  <w:num w:numId="13">
     <w:abstractNumId w:val="9"/>
-  </w:num>
-  <w:num w:numId="11">
-    <w:abstractNumId w:val="11"/>
-  </w:num>
-  <w:num w:numId="12">
-    <w:abstractNumId w:val="2"/>
-  </w:num>
-  <w:num w:numId="13">
-    <w:abstractNumId w:val="8"/>
   </w:num>
   <w:num w:numId="14">
     <w:abstractNumId w:val="0"/>
+  </w:num>
+  <w:num w:numId="15">
+    <w:abstractNumId w:val="1"/>
   </w:num>
 </w:numbering>
 </file>
 
 <file path=word/styles.xml><?xml version="1.0" encoding="utf-8"?>
-<w:styles xmlns:mc="http://schemas.openxmlformats.org/markup-compatibility/2006" xmlns:r="http://schemas.openxmlformats.org/officeDocument/2006/relationships" xmlns:w="http://schemas.openxmlformats.org/wordprocessingml/2006/main" xmlns:w14="http://schemas.microsoft.com/office/word/2010/wordml" xmlns:w15="http://schemas.microsoft.com/office/word/2012/wordml" xmlns:w16cid="http://schemas.microsoft.com/office/word/2016/wordml/cid" xmlns:w16se="http://schemas.microsoft.com/office/word/2015/wordml/symex" mc:Ignorable="w14 w15 w16se w16cid">
+<w:styles xmlns:mc="http://schemas.openxmlformats.org/markup-compatibility/2006" xmlns:r="http://schemas.openxmlformats.org/officeDocument/2006/relationships" xmlns:w="http://schemas.openxmlformats.org/wordprocessingml/2006/main" xmlns:w14="http://schemas.microsoft.com/office/word/2010/wordml" xmlns:w15="http://schemas.microsoft.com/office/word/2012/wordml" xmlns:w16cex="http://schemas.microsoft.com/office/word/2018/wordml/cex" xmlns:w16cid="http://schemas.microsoft.com/office/word/2016/wordml/cid" xmlns:w16="http://schemas.microsoft.com/office/word/2018/wordml" xmlns:w16se="http://schemas.microsoft.com/office/word/2015/wordml/symex" mc:Ignorable="w14 w15 w16se w16cid w16 w16cex">
   <w:docDefaults>
     <w:rPrDefault>
       <w:rPr>

</xml_diff>

<commit_message>
Changes CV to an updated CV
</commit_message>
<xml_diff>
--- a/assets/SilviuAndreiChivescuCV.docx
+++ b/assets/SilviuAndreiChivescuCV.docx
@@ -41,15 +41,23 @@
           <w:b/>
           <w:bCs/>
         </w:rPr>
-        <w:t>Salford, Greater Manchester</w:t>
-      </w:r>
-      <w:r>
-        <w:rPr>
-          <w:rFonts w:ascii="Arial" w:hAnsi="Arial" w:cs="Arial"/>
-          <w:b/>
-          <w:bCs/>
-        </w:rPr>
-        <w:t>, England</w:t>
+        <w:t>30 Frederick Road</w:t>
+      </w:r>
+      <w:r>
+        <w:rPr>
+          <w:rFonts w:ascii="Arial" w:hAnsi="Arial" w:cs="Arial"/>
+          <w:b/>
+          <w:bCs/>
+        </w:rPr>
+        <w:t>,</w:t>
+      </w:r>
+      <w:r>
+        <w:rPr>
+          <w:rFonts w:ascii="Arial" w:hAnsi="Arial" w:cs="Arial"/>
+          <w:b/>
+          <w:bCs/>
+        </w:rPr>
+        <w:t xml:space="preserve"> M6 6GZ, Salford, England</w:t>
       </w:r>
     </w:p>
     <w:p>
@@ -189,11 +197,14 @@
         <w:spacing w:after="0"/>
         <w:jc w:val="center"/>
         <w:rPr>
-          <w:rFonts w:ascii="Arial" w:hAnsi="Arial" w:cs="Arial"/>
-          <w:b/>
-          <w:bCs/>
+          <w:rStyle w:val="Hyperlink"/>
+          <w:rFonts w:ascii="Arial" w:hAnsi="Arial" w:cs="Arial"/>
+          <w:b/>
+          <w:bCs/>
+          <w:color w:val="auto"/>
           <w:sz w:val="26"/>
           <w:szCs w:val="26"/>
+          <w:u w:val="none"/>
         </w:rPr>
       </w:pPr>
       <w:hyperlink r:id="rId9" w:history="1">
@@ -213,16 +224,43 @@
       </w:hyperlink>
       <w:r>
         <w:rPr>
-          <w:rStyle w:val="Hyperlink"/>
-          <w:rFonts w:ascii="Arial" w:hAnsi="Arial" w:cs="Arial"/>
-          <w:b/>
-          <w:bCs/>
-          <w:color w:val="auto"/>
+          <w:rFonts w:ascii="Arial" w:hAnsi="Arial" w:cs="Arial"/>
+          <w:b/>
+          <w:bCs/>
           <w:sz w:val="24"/>
           <w:szCs w:val="24"/>
-          <w:u w:val="none"/>
         </w:rPr>
         <w:t xml:space="preserve">   </w:t>
+      </w:r>
+      <w:r>
+        <w:rPr>
+          <w:rFonts w:ascii="Arial" w:hAnsi="Arial" w:cs="Arial"/>
+          <w:b/>
+          <w:bCs/>
+          <w:sz w:val="24"/>
+          <w:szCs w:val="24"/>
+        </w:rPr>
+        <w:fldChar w:fldCharType="begin"/>
+      </w:r>
+      <w:r>
+        <w:rPr>
+          <w:rFonts w:ascii="Arial" w:hAnsi="Arial" w:cs="Arial"/>
+          <w:b/>
+          <w:bCs/>
+          <w:sz w:val="24"/>
+          <w:szCs w:val="24"/>
+        </w:rPr>
+        <w:instrText>HYPERLINK "https://silviu-andrei.github.io/"</w:instrText>
+      </w:r>
+      <w:r>
+        <w:rPr>
+          <w:rFonts w:ascii="Arial" w:hAnsi="Arial" w:cs="Arial"/>
+          <w:b/>
+          <w:bCs/>
+          <w:sz w:val="24"/>
+          <w:szCs w:val="24"/>
+        </w:rPr>
+        <w:fldChar w:fldCharType="separate"/>
       </w:r>
       <w:hyperlink r:id="rId10" w:history="1">
         <w:r>
@@ -236,33 +274,7 @@
             <w:szCs w:val="24"/>
             <w:u w:val="none"/>
           </w:rPr>
-          <w:t>silviuandreichi</w:t>
-        </w:r>
-        <w:r>
-          <w:rPr>
-            <w:rStyle w:val="Hyperlink"/>
-            <w:rFonts w:ascii="Arial" w:hAnsi="Arial" w:cs="Arial"/>
-            <w:b/>
-            <w:bCs/>
-            <w:color w:val="auto"/>
-            <w:sz w:val="24"/>
-            <w:szCs w:val="24"/>
-            <w:u w:val="none"/>
-          </w:rPr>
-          <w:t>v</w:t>
-        </w:r>
-        <w:r>
-          <w:rPr>
-            <w:rStyle w:val="Hyperlink"/>
-            <w:rFonts w:ascii="Arial" w:hAnsi="Arial" w:cs="Arial"/>
-            <w:b/>
-            <w:bCs/>
-            <w:color w:val="auto"/>
-            <w:sz w:val="24"/>
-            <w:szCs w:val="24"/>
-            <w:u w:val="none"/>
-          </w:rPr>
-          <w:t>escu.github.io</w:t>
+          <w:t>silviuandreichivescu.github.io</w:t>
         </w:r>
       </w:hyperlink>
     </w:p>
@@ -276,6 +288,16 @@
           <w:szCs w:val="24"/>
         </w:rPr>
       </w:pPr>
+      <w:r>
+        <w:rPr>
+          <w:rFonts w:ascii="Arial" w:hAnsi="Arial" w:cs="Arial"/>
+          <w:b/>
+          <w:bCs/>
+          <w:sz w:val="24"/>
+          <w:szCs w:val="24"/>
+        </w:rPr>
+        <w:fldChar w:fldCharType="end"/>
+      </w:r>
     </w:p>
     <w:p>
       <w:pPr>
@@ -324,7 +346,19 @@
         <w:rPr>
           <w:rFonts w:ascii="Arial" w:hAnsi="Arial" w:cs="Arial"/>
         </w:rPr>
-        <w:t>Junior Developer and s</w:t>
+        <w:t xml:space="preserve">Junior </w:t>
+      </w:r>
+      <w:r>
+        <w:rPr>
+          <w:rFonts w:ascii="Arial" w:hAnsi="Arial" w:cs="Arial"/>
+        </w:rPr>
+        <w:t xml:space="preserve">Software Engineer </w:t>
+      </w:r>
+      <w:r>
+        <w:rPr>
+          <w:rFonts w:ascii="Arial" w:hAnsi="Arial" w:cs="Arial"/>
+        </w:rPr>
+        <w:t>and s</w:t>
       </w:r>
       <w:r>
         <w:rPr>
@@ -342,13 +376,13 @@
         <w:rPr>
           <w:rFonts w:ascii="Arial" w:hAnsi="Arial" w:cs="Arial"/>
         </w:rPr>
-        <w:t xml:space="preserve">undergraduate </w:t>
-      </w:r>
-      <w:r>
-        <w:rPr>
-          <w:rFonts w:ascii="Arial" w:hAnsi="Arial" w:cs="Arial"/>
-        </w:rPr>
-        <w:t>student</w:t>
+        <w:t>undergraduate</w:t>
+      </w:r>
+      <w:r>
+        <w:rPr>
+          <w:rFonts w:ascii="Arial" w:hAnsi="Arial" w:cs="Arial"/>
+        </w:rPr>
+        <w:t xml:space="preserve"> student</w:t>
       </w:r>
     </w:p>
     <w:p>
@@ -433,19 +467,43 @@
         <w:rPr>
           <w:rFonts w:ascii="Arial" w:hAnsi="Arial" w:cs="Arial"/>
         </w:rPr>
-        <w:t>Currently looking for a</w:t>
-      </w:r>
-      <w:r>
-        <w:rPr>
-          <w:rFonts w:ascii="Arial" w:hAnsi="Arial" w:cs="Arial"/>
-        </w:rPr>
-        <w:t xml:space="preserve"> year-long</w:t>
-      </w:r>
-      <w:r>
-        <w:rPr>
-          <w:rFonts w:ascii="Arial" w:hAnsi="Arial" w:cs="Arial"/>
-        </w:rPr>
-        <w:t xml:space="preserve"> placement opportunity</w:t>
+        <w:t xml:space="preserve">Currently looking for </w:t>
+      </w:r>
+      <w:r>
+        <w:rPr>
+          <w:rFonts w:ascii="Arial" w:hAnsi="Arial" w:cs="Arial"/>
+        </w:rPr>
+        <w:t>a</w:t>
+      </w:r>
+      <w:r>
+        <w:rPr>
+          <w:rFonts w:ascii="Arial" w:hAnsi="Arial" w:cs="Arial"/>
+        </w:rPr>
+        <w:t xml:space="preserve"> </w:t>
+      </w:r>
+      <w:r>
+        <w:rPr>
+          <w:rFonts w:ascii="Arial" w:hAnsi="Arial" w:cs="Arial"/>
+        </w:rPr>
+        <w:t xml:space="preserve"> year-long </w:t>
+      </w:r>
+      <w:r>
+        <w:rPr>
+          <w:rFonts w:ascii="Arial" w:hAnsi="Arial" w:cs="Arial"/>
+        </w:rPr>
+        <w:t>placement</w:t>
+      </w:r>
+      <w:r>
+        <w:rPr>
+          <w:rFonts w:ascii="Arial" w:hAnsi="Arial" w:cs="Arial"/>
+        </w:rPr>
+        <w:t xml:space="preserve"> </w:t>
+      </w:r>
+      <w:r>
+        <w:rPr>
+          <w:rFonts w:ascii="Arial" w:hAnsi="Arial" w:cs="Arial"/>
+        </w:rPr>
+        <w:t>opportunity</w:t>
       </w:r>
       <w:r>
         <w:rPr>
@@ -593,7 +651,15 @@
           <w:b/>
           <w:bCs/>
         </w:rPr>
-        <w:t>2020</w:t>
+        <w:t>202</w:t>
+      </w:r>
+      <w:r>
+        <w:rPr>
+          <w:rFonts w:ascii="Arial" w:hAnsi="Arial" w:cs="Arial"/>
+          <w:b/>
+          <w:bCs/>
+        </w:rPr>
+        <w:t>3</w:t>
       </w:r>
       <w:r>
         <w:rPr>
@@ -610,15 +676,113 @@
         <w:ind w:left="720"/>
         <w:rPr>
           <w:rFonts w:ascii="Arial" w:hAnsi="Arial" w:cs="Arial"/>
+          <w:b/>
+          <w:bCs/>
+        </w:rPr>
+      </w:pPr>
+      <w:r>
+        <w:rPr>
+          <w:rFonts w:ascii="Arial" w:hAnsi="Arial" w:cs="Arial"/>
           <w:u w:val="single"/>
         </w:rPr>
-      </w:pPr>
+        <w:t>First</w:t>
+      </w:r>
       <w:r>
         <w:rPr>
           <w:rFonts w:ascii="Arial" w:hAnsi="Arial" w:cs="Arial"/>
           <w:u w:val="single"/>
         </w:rPr>
-        <w:t>First year</w:t>
+        <w:t>-</w:t>
+      </w:r>
+      <w:r>
+        <w:rPr>
+          <w:rFonts w:ascii="Arial" w:hAnsi="Arial" w:cs="Arial"/>
+          <w:u w:val="single"/>
+        </w:rPr>
+        <w:t>year</w:t>
+      </w:r>
+      <w:r>
+        <w:rPr>
+          <w:rFonts w:ascii="Arial" w:hAnsi="Arial" w:cs="Arial"/>
+        </w:rPr>
+        <w:t>:</w:t>
+      </w:r>
+      <w:r>
+        <w:rPr>
+          <w:rFonts w:ascii="Arial" w:hAnsi="Arial" w:cs="Arial"/>
+        </w:rPr>
+        <w:t xml:space="preserve"> </w:t>
+      </w:r>
+      <w:r>
+        <w:rPr>
+          <w:rFonts w:ascii="Arial" w:hAnsi="Arial" w:cs="Arial"/>
+          <w:b/>
+          <w:bCs/>
+        </w:rPr>
+        <w:t>1</w:t>
+      </w:r>
+      <w:r>
+        <w:rPr>
+          <w:rFonts w:ascii="Arial" w:hAnsi="Arial" w:cs="Arial"/>
+          <w:b/>
+          <w:bCs/>
+          <w:vertAlign w:val="superscript"/>
+        </w:rPr>
+        <w:t>st</w:t>
+      </w:r>
+      <w:r>
+        <w:rPr>
+          <w:rFonts w:ascii="Arial" w:hAnsi="Arial" w:cs="Arial"/>
+          <w:b/>
+          <w:bCs/>
+        </w:rPr>
+        <w:t xml:space="preserve"> </w:t>
+      </w:r>
+    </w:p>
+    <w:p>
+      <w:pPr>
+        <w:spacing w:after="0"/>
+        <w:ind w:left="720"/>
+        <w:rPr>
+          <w:rFonts w:ascii="Arial" w:hAnsi="Arial" w:cs="Arial"/>
+          <w:u w:val="single"/>
+        </w:rPr>
+      </w:pPr>
+      <w:r>
+        <w:rPr>
+          <w:rFonts w:ascii="Arial" w:hAnsi="Arial" w:cs="Arial"/>
+          <w:u w:val="single"/>
+        </w:rPr>
+        <w:t>Second</w:t>
+      </w:r>
+      <w:r>
+        <w:rPr>
+          <w:rFonts w:ascii="Arial" w:hAnsi="Arial" w:cs="Arial"/>
+          <w:u w:val="single"/>
+        </w:rPr>
+        <w:t>-</w:t>
+      </w:r>
+      <w:r>
+        <w:rPr>
+          <w:rFonts w:ascii="Arial" w:hAnsi="Arial" w:cs="Arial"/>
+          <w:u w:val="single"/>
+        </w:rPr>
+        <w:t>year (1</w:t>
+      </w:r>
+      <w:r>
+        <w:rPr>
+          <w:rFonts w:ascii="Arial" w:hAnsi="Arial" w:cs="Arial"/>
+          <w:u w:val="single"/>
+          <w:vertAlign w:val="superscript"/>
+        </w:rPr>
+        <w:t>st</w:t>
+      </w:r>
+      <w:r>
+        <w:rPr>
+          <w:rFonts w:ascii="Arial" w:hAnsi="Arial" w:cs="Arial"/>
+          <w:u w:val="single"/>
+        </w:rPr>
+        <w:t xml:space="preserve"> term)</w:t>
       </w:r>
       <w:r>
         <w:rPr>
@@ -643,14 +807,6 @@
         </w:rPr>
         <w:t>st</w:t>
       </w:r>
-      <w:r>
-        <w:rPr>
-          <w:rFonts w:ascii="Arial" w:hAnsi="Arial" w:cs="Arial"/>
-          <w:b/>
-          <w:bCs/>
-        </w:rPr>
-        <w:t xml:space="preserve"> </w:t>
-      </w:r>
     </w:p>
     <w:p>
       <w:pPr>
@@ -664,7 +820,8 @@
       <w:r>
         <w:rPr>
           <w:rFonts w:ascii="Arial" w:hAnsi="Arial" w:cs="Arial"/>
-          <w:u w:val="single"/>
+          <w:b/>
+          <w:bCs/>
         </w:rPr>
         <w:t>Key modules</w:t>
       </w:r>
@@ -1146,7 +1303,15 @@
           <w:b/>
           <w:bCs/>
         </w:rPr>
-        <w:t>MENT</w:t>
+        <w:t>MEN</w:t>
+      </w:r>
+      <w:r>
+        <w:rPr>
+          <w:rFonts w:ascii="Arial" w:hAnsi="Arial" w:cs="Arial"/>
+          <w:b/>
+          <w:bCs/>
+        </w:rPr>
+        <w:t>T</w:t>
       </w:r>
     </w:p>
     <w:p>
@@ -1425,7 +1590,19 @@
         <w:rPr>
           <w:rFonts w:ascii="Arial" w:hAnsi="Arial" w:cs="Arial"/>
         </w:rPr>
-        <w:t xml:space="preserve">                                                                           </w:t>
+        <w:t xml:space="preserve">                                                       </w:t>
+      </w:r>
+      <w:r>
+        <w:rPr>
+          <w:rFonts w:ascii="Arial" w:hAnsi="Arial" w:cs="Arial"/>
+        </w:rPr>
+        <w:t xml:space="preserve"> </w:t>
+      </w:r>
+      <w:r>
+        <w:rPr>
+          <w:rFonts w:ascii="Arial" w:hAnsi="Arial" w:cs="Arial"/>
+        </w:rPr>
+        <w:t xml:space="preserve">                   </w:t>
       </w:r>
       <w:r>
         <w:rPr>
@@ -1438,11 +1615,11 @@
     </w:p>
     <w:p>
       <w:pPr>
-        <w:spacing w:after="0"/>
-        <w:rPr>
-          <w:rFonts w:ascii="Arial" w:hAnsi="Arial" w:cs="Arial"/>
-          <w:b/>
-          <w:bCs/>
+        <w:pStyle w:val="ListParagraph"/>
+        <w:spacing w:after="0"/>
+        <w:ind w:left="1440"/>
+        <w:rPr>
+          <w:rFonts w:ascii="Arial" w:hAnsi="Arial" w:cs="Arial"/>
         </w:rPr>
       </w:pPr>
     </w:p>
@@ -1621,6 +1798,7 @@
         <w:rPr>
           <w:rFonts w:ascii="Arial" w:hAnsi="Arial" w:cs="Arial"/>
         </w:rPr>
+        <w:lastRenderedPageBreak/>
         <w:t>Helped prospective students and parents to navigate the open days.</w:t>
       </w:r>
     </w:p>
@@ -1641,7 +1819,6 @@
         <w:rPr>
           <w:rFonts w:ascii="Arial" w:hAnsi="Arial" w:cs="Arial"/>
         </w:rPr>
-        <w:lastRenderedPageBreak/>
         <w:t>P</w:t>
       </w:r>
       <w:r>
@@ -2037,25 +2214,19 @@
         <w:rPr>
           <w:rFonts w:ascii="Arial" w:hAnsi="Arial" w:cs="Arial"/>
         </w:rPr>
-        <w:t xml:space="preserve"> Python, JavaScript,</w:t>
-      </w:r>
-      <w:r>
-        <w:rPr>
-          <w:rFonts w:ascii="Arial" w:hAnsi="Arial" w:cs="Arial"/>
-        </w:rPr>
-        <w:t xml:space="preserve"> JQuery,</w:t>
-      </w:r>
-      <w:r>
-        <w:rPr>
-          <w:rFonts w:ascii="Arial" w:hAnsi="Arial" w:cs="Arial"/>
-        </w:rPr>
-        <w:t xml:space="preserve"> SQL, Git, Bootstrap, CSS, HTML, XML</w:t>
-      </w:r>
-      <w:r>
-        <w:rPr>
-          <w:rFonts w:ascii="Arial" w:hAnsi="Arial" w:cs="Arial"/>
-        </w:rPr>
-        <w:t xml:space="preserve"> &amp; JSON.</w:t>
+        <w:t xml:space="preserve"> Python, JavaScript, JQuery, SQL, Git, Bootstrap, CSS, HTML, XML &amp; JSON</w:t>
+      </w:r>
+      <w:r>
+        <w:rPr>
+          <w:rFonts w:ascii="Arial" w:hAnsi="Arial" w:cs="Arial"/>
+        </w:rPr>
+        <w:t xml:space="preserve"> and</w:t>
+      </w:r>
+      <w:r>
+        <w:rPr>
+          <w:rFonts w:ascii="Arial" w:hAnsi="Arial" w:cs="Arial"/>
+        </w:rPr>
+        <w:t xml:space="preserve"> AJAX.</w:t>
       </w:r>
     </w:p>
     <w:p>
@@ -2103,11 +2274,11 @@
     </w:p>
     <w:p>
       <w:pPr>
-        <w:pStyle w:val="ListParagraph"/>
-        <w:spacing w:after="0"/>
-        <w:ind w:left="1440"/>
-        <w:rPr>
-          <w:rFonts w:ascii="Arial" w:hAnsi="Arial" w:cs="Arial"/>
+        <w:spacing w:after="0"/>
+        <w:rPr>
+          <w:rFonts w:ascii="Arial" w:hAnsi="Arial" w:cs="Arial"/>
+          <w:b/>
+          <w:bCs/>
         </w:rPr>
       </w:pPr>
     </w:p>
@@ -2867,7 +3038,7 @@
   <w:abstractNum w:abstractNumId="0" w15:restartNumberingAfterBreak="0">
     <w:nsid w:val="02007B81"/>
     <w:multiLevelType w:val="hybridMultilevel"/>
-    <w:tmpl w:val="9AE02878"/>
+    <w:tmpl w:val="805A91DA"/>
     <w:lvl w:ilvl="0" w:tplc="04090001">
       <w:start w:val="1"/>
       <w:numFmt w:val="bullet"/>
@@ -2880,19 +3051,19 @@
         <w:rFonts w:ascii="Symbol" w:hAnsi="Symbol" w:hint="default"/>
       </w:rPr>
     </w:lvl>
-    <w:lvl w:ilvl="1" w:tplc="04090003" w:tentative="1">
-      <w:start w:val="1"/>
-      <w:numFmt w:val="bullet"/>
-      <w:lvlText w:val="o"/>
+    <w:lvl w:ilvl="1" w:tplc="04090001">
+      <w:start w:val="1"/>
+      <w:numFmt w:val="bullet"/>
+      <w:lvlText w:val=""/>
       <w:lvlJc w:val="left"/>
       <w:pPr>
         <w:ind w:left="1440" w:hanging="360"/>
       </w:pPr>
       <w:rPr>
-        <w:rFonts w:ascii="Courier New" w:hAnsi="Courier New" w:cs="Courier New" w:hint="default"/>
-      </w:rPr>
-    </w:lvl>
-    <w:lvl w:ilvl="2" w:tplc="04090005" w:tentative="1">
+        <w:rFonts w:ascii="Symbol" w:hAnsi="Symbol" w:hint="default"/>
+      </w:rPr>
+    </w:lvl>
+    <w:lvl w:ilvl="2" w:tplc="04090005">
       <w:start w:val="1"/>
       <w:numFmt w:val="bullet"/>
       <w:lvlText w:val=""/>
@@ -2904,7 +3075,7 @@
         <w:rFonts w:ascii="Wingdings" w:hAnsi="Wingdings" w:hint="default"/>
       </w:rPr>
     </w:lvl>
-    <w:lvl w:ilvl="3" w:tplc="04090001" w:tentative="1">
+    <w:lvl w:ilvl="3" w:tplc="04090001">
       <w:start w:val="1"/>
       <w:numFmt w:val="bullet"/>
       <w:lvlText w:val=""/>
@@ -2916,7 +3087,7 @@
         <w:rFonts w:ascii="Symbol" w:hAnsi="Symbol" w:hint="default"/>
       </w:rPr>
     </w:lvl>
-    <w:lvl w:ilvl="4" w:tplc="04090003" w:tentative="1">
+    <w:lvl w:ilvl="4" w:tplc="04090003">
       <w:start w:val="1"/>
       <w:numFmt w:val="bullet"/>
       <w:lvlText w:val="o"/>
@@ -5427,7 +5598,7 @@
 </file>
 
 <file path=customXml/itemProps1.xml><?xml version="1.0" encoding="utf-8"?>
-<ds:datastoreItem xmlns:ds="http://schemas.openxmlformats.org/officeDocument/2006/customXml" ds:itemID="{CF353F60-97C7-4DF9-A406-AB8635224799}">
+<ds:datastoreItem xmlns:ds="http://schemas.openxmlformats.org/officeDocument/2006/customXml" ds:itemID="{5205D061-252C-4657-927C-106037D42EED}">
   <ds:schemaRefs>
     <ds:schemaRef ds:uri="http://schemas.openxmlformats.org/officeDocument/2006/bibliography"/>
   </ds:schemaRefs>

</xml_diff>